<commit_message>
manual de despliegue pendiente: instalación FTP Signed-off-by: Salah Eddine Ezzakraoui <DAM113@iesmhp.local>
</commit_message>
<xml_diff>
--- a/Guia de despliegue.docx
+++ b/Guia de despliegue.docx
@@ -4,90 +4,18 @@
   <w:body>
     <w:p/>
     <w:p>
-      <w:r>
-        <w:br w:type="page"/>
-      </w:r>
-    </w:p>
-    <w:p>
-      <w:pPr>
-        <w:jc w:val="center"/>
-        <w:rPr>
-          <w:sz w:val="46"/>
-          <w:szCs w:val="46"/>
-        </w:rPr>
-      </w:pPr>
-      <w:proofErr w:type="spellStart"/>
-      <w:r>
-        <w:rPr>
-          <w:sz w:val="46"/>
-          <w:szCs w:val="46"/>
-        </w:rPr>
-        <w:lastRenderedPageBreak/>
-        <w:t>Indice</w:t>
-      </w:r>
-      <w:proofErr w:type="spellEnd"/>
-    </w:p>
-    <w:p>
-      <w:pPr>
-        <w:rPr>
-          <w:sz w:val="46"/>
-          <w:szCs w:val="46"/>
-        </w:rPr>
-      </w:pPr>
-      <w:r>
-        <w:rPr>
-          <w:sz w:val="46"/>
-          <w:szCs w:val="46"/>
-        </w:rPr>
-        <w:br w:type="page"/>
-      </w:r>
-    </w:p>
-    <w:p>
-      <w:pPr>
-        <w:jc w:val="center"/>
-        <w:rPr>
-          <w:sz w:val="46"/>
-          <w:szCs w:val="46"/>
-        </w:rPr>
-      </w:pPr>
-      <w:r>
-        <w:rPr>
-          <w:sz w:val="46"/>
-          <w:szCs w:val="46"/>
-        </w:rPr>
-        <w:lastRenderedPageBreak/>
-        <w:t>Diagrama de red</w:t>
-      </w:r>
-    </w:p>
-    <w:p>
-      <w:pPr>
-        <w:jc w:val="center"/>
-        <w:rPr>
-          <w:sz w:val="46"/>
-          <w:szCs w:val="46"/>
-        </w:rPr>
-      </w:pPr>
-    </w:p>
-    <w:p>
-      <w:pPr>
-        <w:jc w:val="center"/>
-        <w:rPr>
-          <w:sz w:val="46"/>
-          <w:szCs w:val="46"/>
-        </w:rPr>
+      <w:pPr>
+        <w:pStyle w:val="NormalWeb"/>
       </w:pPr>
       <w:r>
         <w:rPr>
           <w:noProof/>
-          <w:sz w:val="46"/>
-          <w:szCs w:val="46"/>
-          <w:lang w:eastAsia="es-ES"/>
         </w:rPr>
         <w:drawing>
           <wp:inline distT="0" distB="0" distL="0" distR="0">
-            <wp:extent cx="4105275" cy="4181475"/>
+            <wp:extent cx="4791075" cy="4230095"/>
             <wp:effectExtent l="19050" t="0" r="9525" b="0"/>
-            <wp:docPr id="1" name="Imagen 1"/>
+            <wp:docPr id="5" name="Imagen 2" descr="D:\Usuarios\DAM113\AppData\Local\Packages\Microsoft.Windows.Photos_8wekyb3d8bbwe\TempState\ShareServiceTempFolder\image (2).jpeg"/>
             <wp:cNvGraphicFramePr>
               <a:graphicFrameLocks xmlns:a="http://schemas.openxmlformats.org/drawingml/2006/main" noChangeAspect="1"/>
             </wp:cNvGraphicFramePr>
@@ -95,7 +23,7 @@
               <a:graphicData uri="http://schemas.openxmlformats.org/drawingml/2006/picture">
                 <pic:pic xmlns:pic="http://schemas.openxmlformats.org/drawingml/2006/picture">
                   <pic:nvPicPr>
-                    <pic:cNvPr id="0" name="Picture 1"/>
+                    <pic:cNvPr id="0" name="Picture 2" descr="D:\Usuarios\DAM113\AppData\Local\Packages\Microsoft.Windows.Photos_8wekyb3d8bbwe\TempState\ShareServiceTempFolder\image (2).jpeg"/>
                     <pic:cNvPicPr>
                       <a:picLocks noChangeAspect="1" noChangeArrowheads="1"/>
                     </pic:cNvPicPr>
@@ -110,7 +38,7 @@
                   <pic:spPr bwMode="auto">
                     <a:xfrm>
                       <a:off x="0" y="0"/>
-                      <a:ext cx="4105275" cy="4181475"/>
+                      <a:ext cx="4791075" cy="4230095"/>
                     </a:xfrm>
                     <a:prstGeom prst="rect">
                       <a:avLst/>
@@ -132,16 +60,715 @@
     </w:p>
     <w:p>
       <w:pPr>
+        <w:pStyle w:val="NormalWeb"/>
+        <w:rPr>
+          <w:rFonts w:asciiTheme="minorHAnsi" w:hAnsiTheme="minorHAnsi" w:cstheme="minorHAnsi"/>
+        </w:rPr>
+      </w:pPr>
+      <w:r>
+        <w:rPr>
+          <w:rFonts w:asciiTheme="minorHAnsi" w:hAnsiTheme="minorHAnsi" w:cstheme="minorHAnsi"/>
+        </w:rPr>
+        <w:t>Componentes del equipo 3:</w:t>
+      </w:r>
+    </w:p>
+    <w:p>
+      <w:pPr>
+        <w:pStyle w:val="NormalWeb"/>
+        <w:numPr>
+          <w:ilvl w:val="0"/>
+          <w:numId w:val="4"/>
+        </w:numPr>
+        <w:jc w:val="both"/>
+        <w:rPr>
+          <w:rFonts w:asciiTheme="minorHAnsi" w:hAnsiTheme="minorHAnsi" w:cstheme="minorHAnsi"/>
+        </w:rPr>
+      </w:pPr>
+      <w:r>
+        <w:rPr>
+          <w:rFonts w:asciiTheme="minorHAnsi" w:hAnsiTheme="minorHAnsi" w:cstheme="minorHAnsi"/>
+        </w:rPr>
+        <w:t>Salah Eddine Ezzakraoui.</w:t>
+      </w:r>
+    </w:p>
+    <w:p>
+      <w:pPr>
+        <w:pStyle w:val="NormalWeb"/>
+        <w:numPr>
+          <w:ilvl w:val="0"/>
+          <w:numId w:val="4"/>
+        </w:numPr>
+        <w:jc w:val="both"/>
+        <w:rPr>
+          <w:rFonts w:asciiTheme="minorHAnsi" w:hAnsiTheme="minorHAnsi" w:cstheme="minorHAnsi"/>
+        </w:rPr>
+      </w:pPr>
+      <w:r>
+        <w:rPr>
+          <w:rFonts w:asciiTheme="minorHAnsi" w:hAnsiTheme="minorHAnsi" w:cstheme="minorHAnsi"/>
+        </w:rPr>
+        <w:t>Víctor Guardo Fernández.</w:t>
+      </w:r>
+    </w:p>
+    <w:p>
+      <w:pPr>
+        <w:pStyle w:val="NormalWeb"/>
+        <w:numPr>
+          <w:ilvl w:val="0"/>
+          <w:numId w:val="4"/>
+        </w:numPr>
+        <w:jc w:val="both"/>
+        <w:rPr>
+          <w:rFonts w:asciiTheme="minorHAnsi" w:hAnsiTheme="minorHAnsi" w:cstheme="minorHAnsi"/>
+        </w:rPr>
+      </w:pPr>
+      <w:r>
+        <w:rPr>
+          <w:rFonts w:asciiTheme="minorHAnsi" w:hAnsiTheme="minorHAnsi" w:cstheme="minorHAnsi"/>
+        </w:rPr>
+        <w:t>Hugo Lera Torres.</w:t>
+      </w:r>
+    </w:p>
+    <w:p>
+      <w:pPr>
+        <w:pStyle w:val="NormalWeb"/>
+        <w:numPr>
+          <w:ilvl w:val="0"/>
+          <w:numId w:val="4"/>
+        </w:numPr>
+        <w:jc w:val="both"/>
+        <w:rPr>
+          <w:rFonts w:asciiTheme="minorHAnsi" w:hAnsiTheme="minorHAnsi" w:cstheme="minorHAnsi"/>
+        </w:rPr>
+      </w:pPr>
+      <w:r>
+        <w:rPr>
+          <w:rFonts w:asciiTheme="minorHAnsi" w:hAnsiTheme="minorHAnsi" w:cstheme="minorHAnsi"/>
+        </w:rPr>
+        <w:t>Asier Rodríguez Ormaechea.</w:t>
+      </w:r>
+    </w:p>
+    <w:p>
+      <w:pPr>
+        <w:pStyle w:val="NormalWeb"/>
+        <w:numPr>
+          <w:ilvl w:val="0"/>
+          <w:numId w:val="4"/>
+        </w:numPr>
+        <w:jc w:val="both"/>
+      </w:pPr>
+      <w:r>
+        <w:rPr>
+          <w:rFonts w:asciiTheme="minorHAnsi" w:hAnsiTheme="minorHAnsi" w:cstheme="minorHAnsi"/>
+        </w:rPr>
+        <w:t>Pablo Palencia Castillo.</w:t>
+      </w:r>
+    </w:p>
+    <w:p>
+      <w:pPr>
+        <w:pStyle w:val="NormalWeb"/>
+        <w:ind w:left="720"/>
+        <w:jc w:val="both"/>
+      </w:pPr>
+      <w:r>
+        <w:br w:type="page"/>
+      </w:r>
+    </w:p>
+    <w:p/>
+    <w:p>
+      <w:pPr>
         <w:jc w:val="center"/>
         <w:rPr>
+          <w:sz w:val="32"/>
+          <w:szCs w:val="32"/>
+          <w:u w:val="single"/>
+        </w:rPr>
+      </w:pPr>
+      <w:r>
+        <w:rPr>
+          <w:sz w:val="32"/>
+          <w:szCs w:val="32"/>
+          <w:u w:val="single"/>
+        </w:rPr>
+        <w:t>Índice</w:t>
+      </w:r>
+    </w:p>
+    <w:p>
+      <w:pPr>
+        <w:pStyle w:val="Prrafodelista"/>
+        <w:numPr>
+          <w:ilvl w:val="0"/>
+          <w:numId w:val="2"/>
+        </w:numPr>
+        <w:spacing w:line="240" w:lineRule="auto"/>
+        <w:rPr>
+          <w:rFonts w:cstheme="minorHAnsi"/>
+          <w:b/>
+          <w:sz w:val="24"/>
+          <w:szCs w:val="24"/>
+        </w:rPr>
+      </w:pPr>
+      <w:r>
+        <w:rPr>
+          <w:rFonts w:cstheme="minorHAnsi"/>
+          <w:b/>
+          <w:sz w:val="24"/>
+          <w:szCs w:val="24"/>
+        </w:rPr>
+        <w:t>Diagrama de Red.</w:t>
+      </w:r>
+    </w:p>
+    <w:p>
+      <w:pPr>
+        <w:pStyle w:val="Prrafodelista"/>
+        <w:spacing w:line="240" w:lineRule="auto"/>
+        <w:rPr>
+          <w:rFonts w:cstheme="minorHAnsi"/>
+          <w:sz w:val="24"/>
+          <w:szCs w:val="24"/>
+        </w:rPr>
+      </w:pPr>
+    </w:p>
+    <w:p>
+      <w:pPr>
+        <w:pStyle w:val="Prrafodelista"/>
+        <w:numPr>
+          <w:ilvl w:val="0"/>
+          <w:numId w:val="2"/>
+        </w:numPr>
+        <w:spacing w:line="240" w:lineRule="auto"/>
+        <w:rPr>
+          <w:rFonts w:cstheme="minorHAnsi"/>
+          <w:b/>
+          <w:sz w:val="24"/>
+          <w:szCs w:val="24"/>
+        </w:rPr>
+      </w:pPr>
+      <w:r>
+        <w:rPr>
+          <w:rFonts w:cstheme="minorHAnsi"/>
+          <w:b/>
+          <w:sz w:val="24"/>
+          <w:szCs w:val="24"/>
+        </w:rPr>
+        <w:t>Servidor de base de datos.</w:t>
+      </w:r>
+    </w:p>
+    <w:p>
+      <w:pPr>
+        <w:pStyle w:val="Prrafodelista"/>
+        <w:spacing w:line="240" w:lineRule="auto"/>
+        <w:rPr>
+          <w:rFonts w:cstheme="minorHAnsi"/>
+          <w:sz w:val="24"/>
+          <w:szCs w:val="24"/>
+        </w:rPr>
+      </w:pPr>
+    </w:p>
+    <w:p>
+      <w:pPr>
+        <w:pStyle w:val="Prrafodelista"/>
+        <w:spacing w:line="240" w:lineRule="auto"/>
+        <w:rPr>
+          <w:rFonts w:cstheme="minorHAnsi"/>
+          <w:sz w:val="24"/>
+          <w:szCs w:val="24"/>
+        </w:rPr>
+      </w:pPr>
+    </w:p>
+    <w:p>
+      <w:pPr>
+        <w:pStyle w:val="Prrafodelista"/>
+        <w:numPr>
+          <w:ilvl w:val="1"/>
+          <w:numId w:val="2"/>
+        </w:numPr>
+        <w:spacing w:line="240" w:lineRule="auto"/>
+        <w:rPr>
+          <w:rFonts w:cstheme="minorHAnsi"/>
+          <w:sz w:val="24"/>
+          <w:szCs w:val="24"/>
+        </w:rPr>
+      </w:pPr>
+      <w:r>
+        <w:rPr>
+          <w:rFonts w:cstheme="minorHAnsi"/>
+          <w:sz w:val="24"/>
+          <w:szCs w:val="24"/>
+        </w:rPr>
+        <w:t>E</w:t>
+      </w:r>
+      <w:r>
+        <w:rPr>
+          <w:rFonts w:cstheme="minorHAnsi"/>
+          <w:sz w:val="24"/>
+          <w:szCs w:val="24"/>
+        </w:rPr>
+        <w:t>lección</w:t>
+      </w:r>
+      <w:r>
+        <w:rPr>
+          <w:rFonts w:cstheme="minorHAnsi"/>
+          <w:sz w:val="24"/>
+          <w:szCs w:val="24"/>
+        </w:rPr>
+        <w:t xml:space="preserve"> de infraestructura</w:t>
+      </w:r>
+      <w:r>
+        <w:rPr>
+          <w:rFonts w:cstheme="minorHAnsi"/>
+          <w:sz w:val="24"/>
+          <w:szCs w:val="24"/>
+        </w:rPr>
+        <w:t xml:space="preserve"> (Máquina virtual o Docker).</w:t>
+      </w:r>
+    </w:p>
+    <w:p>
+      <w:pPr>
+        <w:pStyle w:val="Prrafodelista"/>
+        <w:spacing w:line="240" w:lineRule="auto"/>
+        <w:ind w:left="1080"/>
+        <w:rPr>
+          <w:rFonts w:cstheme="minorHAnsi"/>
+          <w:sz w:val="24"/>
+          <w:szCs w:val="24"/>
+        </w:rPr>
+      </w:pPr>
+    </w:p>
+    <w:p>
+      <w:pPr>
+        <w:pStyle w:val="Prrafodelista"/>
+        <w:numPr>
+          <w:ilvl w:val="1"/>
+          <w:numId w:val="2"/>
+        </w:numPr>
+        <w:spacing w:line="240" w:lineRule="auto"/>
+        <w:rPr>
+          <w:rFonts w:cstheme="minorHAnsi"/>
+          <w:sz w:val="24"/>
+          <w:szCs w:val="24"/>
+        </w:rPr>
+      </w:pPr>
+      <w:r>
+        <w:rPr>
+          <w:rFonts w:cstheme="minorHAnsi"/>
+          <w:sz w:val="24"/>
+          <w:szCs w:val="24"/>
+        </w:rPr>
+        <w:t>Instalación.</w:t>
+      </w:r>
+    </w:p>
+    <w:p>
+      <w:pPr>
+        <w:pStyle w:val="Prrafodelista"/>
+        <w:spacing w:line="240" w:lineRule="auto"/>
+        <w:rPr>
+          <w:rFonts w:cstheme="minorHAnsi"/>
+          <w:sz w:val="24"/>
+          <w:szCs w:val="24"/>
+        </w:rPr>
+      </w:pPr>
+    </w:p>
+    <w:p>
+      <w:pPr>
+        <w:pStyle w:val="Prrafodelista"/>
+        <w:spacing w:line="240" w:lineRule="auto"/>
+        <w:ind w:left="1080"/>
+        <w:rPr>
+          <w:rFonts w:cstheme="minorHAnsi"/>
+          <w:sz w:val="24"/>
+          <w:szCs w:val="24"/>
+        </w:rPr>
+      </w:pPr>
+    </w:p>
+    <w:p>
+      <w:pPr>
+        <w:pStyle w:val="Prrafodelista"/>
+        <w:numPr>
+          <w:ilvl w:val="1"/>
+          <w:numId w:val="2"/>
+        </w:numPr>
+        <w:spacing w:line="240" w:lineRule="auto"/>
+        <w:rPr>
+          <w:rFonts w:cstheme="minorHAnsi"/>
+          <w:sz w:val="24"/>
+          <w:szCs w:val="24"/>
+        </w:rPr>
+      </w:pPr>
+      <w:r>
+        <w:rPr>
+          <w:rFonts w:cstheme="minorHAnsi"/>
+          <w:sz w:val="24"/>
+          <w:szCs w:val="24"/>
+        </w:rPr>
+        <w:t>Ejecuci</w:t>
+      </w:r>
+      <w:r>
+        <w:rPr>
+          <w:rFonts w:cstheme="minorHAnsi"/>
+          <w:sz w:val="24"/>
+          <w:szCs w:val="24"/>
+        </w:rPr>
+        <w:t>ón.</w:t>
+      </w:r>
+    </w:p>
+    <w:p>
+      <w:pPr>
+        <w:pStyle w:val="Prrafodelista"/>
+        <w:spacing w:line="240" w:lineRule="auto"/>
+        <w:ind w:left="1080"/>
+        <w:rPr>
+          <w:rFonts w:cstheme="minorHAnsi"/>
+          <w:sz w:val="24"/>
+          <w:szCs w:val="24"/>
+        </w:rPr>
+      </w:pPr>
+    </w:p>
+    <w:p>
+      <w:pPr>
+        <w:pStyle w:val="Prrafodelista"/>
+        <w:spacing w:line="240" w:lineRule="auto"/>
+        <w:ind w:left="1080"/>
+        <w:rPr>
+          <w:rFonts w:cstheme="minorHAnsi"/>
+          <w:sz w:val="24"/>
+          <w:szCs w:val="24"/>
+        </w:rPr>
+      </w:pPr>
+    </w:p>
+    <w:p>
+      <w:pPr>
+        <w:pStyle w:val="Prrafodelista"/>
+        <w:numPr>
+          <w:ilvl w:val="0"/>
+          <w:numId w:val="2"/>
+        </w:numPr>
+        <w:spacing w:line="240" w:lineRule="auto"/>
+        <w:rPr>
+          <w:rFonts w:cstheme="minorHAnsi"/>
+          <w:b/>
+          <w:sz w:val="24"/>
+          <w:szCs w:val="24"/>
+        </w:rPr>
+      </w:pPr>
+      <w:r>
+        <w:rPr>
+          <w:rFonts w:cstheme="minorHAnsi"/>
+          <w:b/>
+          <w:sz w:val="24"/>
+          <w:szCs w:val="24"/>
+        </w:rPr>
+        <w:t>Servidor Web</w:t>
+      </w:r>
+    </w:p>
+    <w:p>
+      <w:pPr>
+        <w:pStyle w:val="Prrafodelista"/>
+        <w:spacing w:line="240" w:lineRule="auto"/>
+        <w:rPr>
+          <w:rFonts w:cstheme="minorHAnsi"/>
+          <w:sz w:val="24"/>
+          <w:szCs w:val="24"/>
+        </w:rPr>
+      </w:pPr>
+    </w:p>
+    <w:p>
+      <w:pPr>
+        <w:pStyle w:val="Prrafodelista"/>
+        <w:numPr>
+          <w:ilvl w:val="1"/>
+          <w:numId w:val="2"/>
+        </w:numPr>
+        <w:spacing w:line="240" w:lineRule="auto"/>
+        <w:rPr>
+          <w:rFonts w:cstheme="minorHAnsi"/>
+          <w:sz w:val="24"/>
+          <w:szCs w:val="24"/>
+        </w:rPr>
+      </w:pPr>
+      <w:r>
+        <w:rPr>
+          <w:rFonts w:cstheme="minorHAnsi"/>
+          <w:sz w:val="24"/>
+          <w:szCs w:val="24"/>
+        </w:rPr>
+        <w:t>Elección de infraestructura Máquina virtual o Docker).</w:t>
+      </w:r>
+    </w:p>
+    <w:p>
+      <w:pPr>
+        <w:pStyle w:val="Prrafodelista"/>
+        <w:spacing w:line="240" w:lineRule="auto"/>
+        <w:ind w:left="1080"/>
+        <w:rPr>
+          <w:rFonts w:cstheme="minorHAnsi"/>
+          <w:sz w:val="24"/>
+          <w:szCs w:val="24"/>
+        </w:rPr>
+      </w:pPr>
+    </w:p>
+    <w:p>
+      <w:pPr>
+        <w:pStyle w:val="Prrafodelista"/>
+        <w:numPr>
+          <w:ilvl w:val="1"/>
+          <w:numId w:val="2"/>
+        </w:numPr>
+        <w:spacing w:line="240" w:lineRule="auto"/>
+        <w:rPr>
+          <w:rFonts w:cstheme="minorHAnsi"/>
+          <w:sz w:val="24"/>
+          <w:szCs w:val="24"/>
+        </w:rPr>
+      </w:pPr>
+      <w:r>
+        <w:rPr>
+          <w:rFonts w:cstheme="minorHAnsi"/>
+          <w:sz w:val="24"/>
+          <w:szCs w:val="24"/>
+        </w:rPr>
+        <w:t>Diferentes tecnologías usadas.</w:t>
+      </w:r>
+    </w:p>
+    <w:p>
+      <w:pPr>
+        <w:pStyle w:val="Prrafodelista"/>
+        <w:spacing w:line="240" w:lineRule="auto"/>
+        <w:rPr>
+          <w:rFonts w:cstheme="minorHAnsi"/>
+          <w:sz w:val="24"/>
+          <w:szCs w:val="24"/>
+        </w:rPr>
+      </w:pPr>
+    </w:p>
+    <w:p>
+      <w:pPr>
+        <w:pStyle w:val="Prrafodelista"/>
+        <w:spacing w:line="240" w:lineRule="auto"/>
+        <w:ind w:left="1080"/>
+        <w:rPr>
+          <w:rFonts w:cstheme="minorHAnsi"/>
+          <w:sz w:val="24"/>
+          <w:szCs w:val="24"/>
+        </w:rPr>
+      </w:pPr>
+    </w:p>
+    <w:p>
+      <w:pPr>
+        <w:pStyle w:val="Prrafodelista"/>
+        <w:numPr>
+          <w:ilvl w:val="1"/>
+          <w:numId w:val="2"/>
+        </w:numPr>
+        <w:spacing w:line="240" w:lineRule="auto"/>
+        <w:rPr>
+          <w:rFonts w:cstheme="minorHAnsi"/>
+          <w:sz w:val="24"/>
+          <w:szCs w:val="24"/>
+        </w:rPr>
+      </w:pPr>
+      <w:r>
+        <w:rPr>
+          <w:rFonts w:cstheme="minorHAnsi"/>
+          <w:sz w:val="24"/>
+          <w:szCs w:val="24"/>
+        </w:rPr>
+        <w:t>Instalación.</w:t>
+      </w:r>
+    </w:p>
+    <w:p>
+      <w:pPr>
+        <w:pStyle w:val="Prrafodelista"/>
+        <w:spacing w:line="240" w:lineRule="auto"/>
+        <w:rPr>
+          <w:rFonts w:cstheme="minorHAnsi"/>
+          <w:sz w:val="24"/>
+          <w:szCs w:val="24"/>
+        </w:rPr>
+      </w:pPr>
+    </w:p>
+    <w:p>
+      <w:pPr>
+        <w:pStyle w:val="Prrafodelista"/>
+        <w:numPr>
+          <w:ilvl w:val="1"/>
+          <w:numId w:val="2"/>
+        </w:numPr>
+        <w:spacing w:line="240" w:lineRule="auto"/>
+        <w:rPr>
+          <w:rFonts w:cstheme="minorHAnsi"/>
+          <w:sz w:val="24"/>
+          <w:szCs w:val="24"/>
+        </w:rPr>
+      </w:pPr>
+      <w:r>
+        <w:rPr>
+          <w:rFonts w:cstheme="minorHAnsi"/>
+          <w:sz w:val="24"/>
+          <w:szCs w:val="24"/>
+        </w:rPr>
+        <w:t>Ejecución.</w:t>
+      </w:r>
+    </w:p>
+    <w:p>
+      <w:pPr>
+        <w:spacing w:line="240" w:lineRule="auto"/>
+        <w:rPr>
+          <w:rFonts w:cstheme="minorHAnsi"/>
+          <w:sz w:val="24"/>
+          <w:szCs w:val="24"/>
+        </w:rPr>
+      </w:pPr>
+    </w:p>
+    <w:p>
+      <w:pPr>
+        <w:spacing w:line="240" w:lineRule="auto"/>
+        <w:rPr>
+          <w:rFonts w:cstheme="minorHAnsi"/>
+          <w:sz w:val="24"/>
+          <w:szCs w:val="24"/>
+        </w:rPr>
+      </w:pPr>
+    </w:p>
+    <w:p>
+      <w:pPr>
+        <w:pStyle w:val="Prrafodelista"/>
+        <w:numPr>
+          <w:ilvl w:val="0"/>
+          <w:numId w:val="2"/>
+        </w:numPr>
+        <w:spacing w:line="240" w:lineRule="auto"/>
+        <w:rPr>
+          <w:rFonts w:cstheme="minorHAnsi"/>
+          <w:b/>
+          <w:sz w:val="24"/>
+          <w:szCs w:val="24"/>
+        </w:rPr>
+      </w:pPr>
+      <w:r>
+        <w:rPr>
+          <w:rFonts w:cstheme="minorHAnsi"/>
+          <w:b/>
+          <w:sz w:val="24"/>
+          <w:szCs w:val="24"/>
+        </w:rPr>
+        <w:t>Servidor FTP.</w:t>
+      </w:r>
+    </w:p>
+    <w:p>
+      <w:pPr>
+        <w:pStyle w:val="Prrafodelista"/>
+        <w:spacing w:line="240" w:lineRule="auto"/>
+        <w:rPr>
+          <w:rFonts w:cstheme="minorHAnsi"/>
+          <w:sz w:val="24"/>
+          <w:szCs w:val="24"/>
+        </w:rPr>
+      </w:pPr>
+    </w:p>
+    <w:p>
+      <w:pPr>
+        <w:pStyle w:val="Prrafodelista"/>
+        <w:numPr>
+          <w:ilvl w:val="1"/>
+          <w:numId w:val="2"/>
+        </w:numPr>
+        <w:spacing w:line="240" w:lineRule="auto"/>
+        <w:rPr>
+          <w:rFonts w:cstheme="minorHAnsi"/>
+          <w:sz w:val="24"/>
+          <w:szCs w:val="24"/>
+        </w:rPr>
+      </w:pPr>
+      <w:r>
+        <w:rPr>
+          <w:rFonts w:cstheme="minorHAnsi"/>
+          <w:sz w:val="24"/>
+          <w:szCs w:val="24"/>
+        </w:rPr>
+        <w:t>Instalación.</w:t>
+      </w:r>
+    </w:p>
+    <w:p>
+      <w:pPr>
+        <w:pStyle w:val="Prrafodelista"/>
+        <w:spacing w:line="240" w:lineRule="auto"/>
+        <w:ind w:left="1080"/>
+        <w:rPr>
+          <w:rFonts w:cstheme="minorHAnsi"/>
+          <w:sz w:val="24"/>
+          <w:szCs w:val="24"/>
+        </w:rPr>
+      </w:pPr>
+    </w:p>
+    <w:p>
+      <w:pPr>
+        <w:pStyle w:val="Prrafodelista"/>
+        <w:numPr>
+          <w:ilvl w:val="1"/>
+          <w:numId w:val="2"/>
+        </w:numPr>
+        <w:spacing w:line="240" w:lineRule="auto"/>
+        <w:rPr>
+          <w:rFonts w:cstheme="minorHAnsi"/>
+          <w:sz w:val="24"/>
+          <w:szCs w:val="24"/>
+        </w:rPr>
+      </w:pPr>
+      <w:r>
+        <w:rPr>
+          <w:rFonts w:cstheme="minorHAnsi"/>
+          <w:sz w:val="24"/>
+          <w:szCs w:val="24"/>
+        </w:rPr>
+        <w:t>Ejecución.</w:t>
+      </w:r>
+    </w:p>
+    <w:p>
+      <w:pPr>
+        <w:pStyle w:val="Prrafodelista"/>
+        <w:rPr>
+          <w:sz w:val="24"/>
+          <w:szCs w:val="24"/>
+        </w:rPr>
+      </w:pPr>
+    </w:p>
+    <w:p>
+      <w:pPr>
+        <w:pStyle w:val="Prrafodelista"/>
+        <w:rPr>
+          <w:sz w:val="24"/>
+          <w:szCs w:val="24"/>
+        </w:rPr>
+      </w:pPr>
+    </w:p>
+    <w:p>
+      <w:pPr>
+        <w:pStyle w:val="Prrafodelista"/>
+        <w:numPr>
+          <w:ilvl w:val="0"/>
+          <w:numId w:val="2"/>
+        </w:numPr>
+        <w:spacing w:line="240" w:lineRule="auto"/>
+        <w:rPr>
+          <w:b/>
           <w:sz w:val="46"/>
           <w:szCs w:val="46"/>
         </w:rPr>
       </w:pPr>
-    </w:p>
-    <w:p>
-      <w:pPr>
-        <w:jc w:val="center"/>
+      <w:r>
+        <w:rPr>
+          <w:b/>
+          <w:sz w:val="24"/>
+          <w:szCs w:val="24"/>
+        </w:rPr>
+        <w:t>Servidor SSH.</w:t>
+      </w:r>
+    </w:p>
+    <w:p>
+      <w:pPr>
+        <w:pStyle w:val="Prrafodelista"/>
+        <w:spacing w:line="240" w:lineRule="auto"/>
         <w:rPr>
           <w:sz w:val="46"/>
           <w:szCs w:val="46"/>
@@ -150,6 +777,44 @@
     </w:p>
     <w:p>
       <w:pPr>
+        <w:pStyle w:val="Prrafodelista"/>
+        <w:numPr>
+          <w:ilvl w:val="1"/>
+          <w:numId w:val="2"/>
+        </w:numPr>
+        <w:spacing w:line="240" w:lineRule="auto"/>
+        <w:rPr>
+          <w:sz w:val="24"/>
+          <w:szCs w:val="24"/>
+        </w:rPr>
+      </w:pPr>
+      <w:r>
+        <w:rPr>
+          <w:sz w:val="24"/>
+          <w:szCs w:val="24"/>
+        </w:rPr>
+        <w:t>Instalación</w:t>
+      </w:r>
+    </w:p>
+    <w:p>
+      <w:pPr>
+        <w:pStyle w:val="Prrafodelista"/>
+        <w:spacing w:line="240" w:lineRule="auto"/>
+        <w:ind w:left="1080"/>
+        <w:rPr>
+          <w:sz w:val="24"/>
+          <w:szCs w:val="24"/>
+        </w:rPr>
+      </w:pPr>
+    </w:p>
+    <w:p>
+      <w:pPr>
+        <w:pStyle w:val="Prrafodelista"/>
+        <w:numPr>
+          <w:ilvl w:val="1"/>
+          <w:numId w:val="2"/>
+        </w:numPr>
+        <w:spacing w:line="240" w:lineRule="auto"/>
         <w:rPr>
           <w:sz w:val="46"/>
           <w:szCs w:val="46"/>
@@ -157,11 +822,62 @@
       </w:pPr>
       <w:r>
         <w:rPr>
+          <w:sz w:val="24"/>
+          <w:szCs w:val="24"/>
+        </w:rPr>
+        <w:t>Ejecución.</w:t>
+      </w:r>
+      <w:r>
+        <w:rPr>
+          <w:sz w:val="24"/>
+          <w:szCs w:val="24"/>
+        </w:rPr>
+        <w:t xml:space="preserve"> </w:t>
+      </w:r>
+      <w:r>
+        <w:rPr>
+          <w:b/>
+          <w:sz w:val="32"/>
+          <w:szCs w:val="32"/>
+          <w:u w:val="single"/>
+        </w:rPr>
+        <w:br w:type="page"/>
+      </w:r>
+    </w:p>
+    <w:p>
+      <w:pPr>
+        <w:pStyle w:val="Prrafodelista"/>
+        <w:numPr>
+          <w:ilvl w:val="0"/>
+          <w:numId w:val="5"/>
+        </w:numPr>
+        <w:jc w:val="center"/>
+        <w:rPr>
+          <w:b/>
+          <w:sz w:val="32"/>
+          <w:szCs w:val="32"/>
+          <w:u w:val="single"/>
+        </w:rPr>
+      </w:pPr>
+      <w:r>
+        <w:rPr>
+          <w:b/>
+          <w:sz w:val="32"/>
+          <w:szCs w:val="32"/>
+          <w:u w:val="single"/>
+        </w:rPr>
+        <w:lastRenderedPageBreak/>
+        <w:t>Diagrama de red</w:t>
+      </w:r>
+    </w:p>
+    <w:p>
+      <w:pPr>
+        <w:jc w:val="center"/>
+        <w:rPr>
           <w:sz w:val="46"/>
           <w:szCs w:val="46"/>
         </w:rPr>
-        <w:br w:type="page"/>
-      </w:r>
+      </w:pPr>
     </w:p>
     <w:p>
       <w:pPr>
@@ -169,13 +885,109 @@
         <w:rPr>
           <w:sz w:val="46"/>
           <w:szCs w:val="46"/>
-          <w:u w:val="single"/>
-        </w:rPr>
-      </w:pPr>
-      <w:r>
-        <w:rPr>
+        </w:rPr>
+      </w:pPr>
+      <w:r>
+        <w:rPr>
+          <w:noProof/>
           <w:sz w:val="46"/>
           <w:szCs w:val="46"/>
+          <w:lang w:eastAsia="es-ES"/>
+        </w:rPr>
+        <w:drawing>
+          <wp:inline distT="0" distB="0" distL="0" distR="0">
+            <wp:extent cx="6038413" cy="5391150"/>
+            <wp:effectExtent l="19050" t="0" r="437" b="0"/>
+            <wp:docPr id="3" name="Imagen 2"/>
+            <wp:cNvGraphicFramePr>
+              <a:graphicFrameLocks xmlns:a="http://schemas.openxmlformats.org/drawingml/2006/main" noChangeAspect="1"/>
+            </wp:cNvGraphicFramePr>
+            <a:graphic xmlns:a="http://schemas.openxmlformats.org/drawingml/2006/main">
+              <a:graphicData uri="http://schemas.openxmlformats.org/drawingml/2006/picture">
+                <pic:pic xmlns:pic="http://schemas.openxmlformats.org/drawingml/2006/picture">
+                  <pic:nvPicPr>
+                    <pic:cNvPr id="0" name="Picture 2"/>
+                    <pic:cNvPicPr>
+                      <a:picLocks noChangeAspect="1" noChangeArrowheads="1"/>
+                    </pic:cNvPicPr>
+                  </pic:nvPicPr>
+                  <pic:blipFill>
+                    <a:blip r:embed="rId8" cstate="print"/>
+                    <a:srcRect/>
+                    <a:stretch>
+                      <a:fillRect/>
+                    </a:stretch>
+                  </pic:blipFill>
+                  <pic:spPr bwMode="auto">
+                    <a:xfrm>
+                      <a:off x="0" y="0"/>
+                      <a:ext cx="6039485" cy="5392107"/>
+                    </a:xfrm>
+                    <a:prstGeom prst="rect">
+                      <a:avLst/>
+                    </a:prstGeom>
+                    <a:noFill/>
+                  </pic:spPr>
+                </pic:pic>
+              </a:graphicData>
+            </a:graphic>
+          </wp:inline>
+        </w:drawing>
+      </w:r>
+    </w:p>
+    <w:p>
+      <w:pPr>
+        <w:jc w:val="center"/>
+        <w:rPr>
+          <w:sz w:val="46"/>
+          <w:szCs w:val="46"/>
+        </w:rPr>
+      </w:pPr>
+    </w:p>
+    <w:p>
+      <w:pPr>
+        <w:jc w:val="center"/>
+        <w:rPr>
+          <w:sz w:val="46"/>
+          <w:szCs w:val="46"/>
+        </w:rPr>
+      </w:pPr>
+    </w:p>
+    <w:p>
+      <w:pPr>
+        <w:rPr>
+          <w:sz w:val="46"/>
+          <w:szCs w:val="46"/>
+        </w:rPr>
+      </w:pPr>
+      <w:r>
+        <w:rPr>
+          <w:sz w:val="46"/>
+          <w:szCs w:val="46"/>
+        </w:rPr>
+        <w:br w:type="page"/>
+      </w:r>
+    </w:p>
+    <w:p>
+      <w:pPr>
+        <w:pStyle w:val="Prrafodelista"/>
+        <w:numPr>
+          <w:ilvl w:val="0"/>
+          <w:numId w:val="5"/>
+        </w:numPr>
+        <w:jc w:val="center"/>
+        <w:rPr>
+          <w:b/>
+          <w:sz w:val="32"/>
+          <w:szCs w:val="32"/>
+          <w:u w:val="single"/>
+        </w:rPr>
+      </w:pPr>
+      <w:r>
+        <w:rPr>
+          <w:b/>
+          <w:sz w:val="32"/>
+          <w:szCs w:val="32"/>
           <w:u w:val="single"/>
         </w:rPr>
         <w:lastRenderedPageBreak/>
@@ -193,12 +1005,14 @@
     <w:p>
       <w:pPr>
         <w:rPr>
-          <w:sz w:val="24"/>
-          <w:szCs w:val="24"/>
-        </w:rPr>
-      </w:pPr>
-      <w:r>
-        <w:rPr>
+          <w:b/>
+          <w:sz w:val="24"/>
+          <w:szCs w:val="24"/>
+        </w:rPr>
+      </w:pPr>
+      <w:r>
+        <w:rPr>
+          <w:b/>
           <w:sz w:val="24"/>
           <w:szCs w:val="24"/>
         </w:rPr>
@@ -242,12 +1056,14 @@
     <w:p>
       <w:pPr>
         <w:rPr>
-          <w:sz w:val="24"/>
-          <w:szCs w:val="24"/>
-        </w:rPr>
-      </w:pPr>
-      <w:r>
-        <w:rPr>
+          <w:b/>
+          <w:sz w:val="24"/>
+          <w:szCs w:val="24"/>
+        </w:rPr>
+      </w:pPr>
+      <w:r>
+        <w:rPr>
+          <w:b/>
           <w:sz w:val="24"/>
           <w:szCs w:val="24"/>
         </w:rPr>
@@ -360,8 +1176,9 @@
           <w:szCs w:val="24"/>
           <w:shd w:val="clear" w:color="auto" w:fill="FFFFFF"/>
         </w:rPr>
-        <w:t>apk upgrade</w:t>
-      </w:r>
+        <w:t xml:space="preserve">apk </w:t>
+      </w:r>
+      <w:proofErr w:type="spellStart"/>
       <w:r>
         <w:rPr>
           <w:rFonts w:cstheme="minorHAnsi"/>
@@ -370,8 +1187,30 @@
           <w:szCs w:val="24"/>
           <w:shd w:val="clear" w:color="auto" w:fill="FFFFFF"/>
         </w:rPr>
+        <w:t>upgrade</w:t>
+      </w:r>
+      <w:proofErr w:type="spellEnd"/>
+      <w:r>
+        <w:rPr>
+          <w:rFonts w:cstheme="minorHAnsi"/>
+          <w:color w:val="000000" w:themeColor="text1"/>
+          <w:sz w:val="24"/>
+          <w:szCs w:val="24"/>
+          <w:shd w:val="clear" w:color="auto" w:fill="FFFFFF"/>
+        </w:rPr>
         <w:t>”.</w:t>
       </w:r>
+    </w:p>
+    <w:p>
+      <w:pPr>
+        <w:pStyle w:val="Prrafodelista"/>
+        <w:rPr>
+          <w:rFonts w:cstheme="minorHAnsi"/>
+          <w:color w:val="000000" w:themeColor="text1"/>
+          <w:sz w:val="24"/>
+          <w:szCs w:val="24"/>
+        </w:rPr>
+      </w:pPr>
     </w:p>
     <w:p>
       <w:pPr>
@@ -405,8 +1244,85 @@
           <w:szCs w:val="24"/>
           <w:shd w:val="clear" w:color="auto" w:fill="FFFFFF"/>
         </w:rPr>
-        <w:t>ejecutar los siguientes comandos para la instalación de Docker en nuestro S.O en Alpine Linux: “apk add docker openrc”, “rc-update add docker boot”, “service docker start”.</w:t>
-      </w:r>
+        <w:t xml:space="preserve">ejecutar los siguientes comandos para la instalación de Docker en nuestro S.O en Alpine Linux: “apk add docker openrc”, “rc-update add docker </w:t>
+      </w:r>
+      <w:proofErr w:type="spellStart"/>
+      <w:r>
+        <w:rPr>
+          <w:rFonts w:cstheme="minorHAnsi"/>
+          <w:color w:val="000000" w:themeColor="text1"/>
+          <w:sz w:val="24"/>
+          <w:szCs w:val="24"/>
+          <w:shd w:val="clear" w:color="auto" w:fill="FFFFFF"/>
+        </w:rPr>
+        <w:t>boot</w:t>
+      </w:r>
+      <w:proofErr w:type="spellEnd"/>
+      <w:r>
+        <w:rPr>
+          <w:rFonts w:cstheme="minorHAnsi"/>
+          <w:color w:val="000000" w:themeColor="text1"/>
+          <w:sz w:val="24"/>
+          <w:szCs w:val="24"/>
+          <w:shd w:val="clear" w:color="auto" w:fill="FFFFFF"/>
+        </w:rPr>
+        <w:t>”, “</w:t>
+      </w:r>
+      <w:proofErr w:type="spellStart"/>
+      <w:r>
+        <w:rPr>
+          <w:rFonts w:cstheme="minorHAnsi"/>
+          <w:color w:val="000000" w:themeColor="text1"/>
+          <w:sz w:val="24"/>
+          <w:szCs w:val="24"/>
+          <w:shd w:val="clear" w:color="auto" w:fill="FFFFFF"/>
+        </w:rPr>
+        <w:t>service</w:t>
+      </w:r>
+      <w:proofErr w:type="spellEnd"/>
+      <w:r>
+        <w:rPr>
+          <w:rFonts w:cstheme="minorHAnsi"/>
+          <w:color w:val="000000" w:themeColor="text1"/>
+          <w:sz w:val="24"/>
+          <w:szCs w:val="24"/>
+          <w:shd w:val="clear" w:color="auto" w:fill="FFFFFF"/>
+        </w:rPr>
+        <w:t xml:space="preserve"> </w:t>
+      </w:r>
+      <w:proofErr w:type="spellStart"/>
+      <w:r>
+        <w:rPr>
+          <w:rFonts w:cstheme="minorHAnsi"/>
+          <w:color w:val="000000" w:themeColor="text1"/>
+          <w:sz w:val="24"/>
+          <w:szCs w:val="24"/>
+          <w:shd w:val="clear" w:color="auto" w:fill="FFFFFF"/>
+        </w:rPr>
+        <w:t>docker</w:t>
+      </w:r>
+      <w:proofErr w:type="spellEnd"/>
+      <w:r>
+        <w:rPr>
+          <w:rFonts w:cstheme="minorHAnsi"/>
+          <w:color w:val="000000" w:themeColor="text1"/>
+          <w:sz w:val="24"/>
+          <w:szCs w:val="24"/>
+          <w:shd w:val="clear" w:color="auto" w:fill="FFFFFF"/>
+        </w:rPr>
+        <w:t xml:space="preserve"> start”.</w:t>
+      </w:r>
+    </w:p>
+    <w:p>
+      <w:pPr>
+        <w:pStyle w:val="Prrafodelista"/>
+        <w:rPr>
+          <w:rFonts w:cstheme="minorHAnsi"/>
+          <w:color w:val="000000" w:themeColor="text1"/>
+          <w:sz w:val="24"/>
+          <w:szCs w:val="24"/>
+        </w:rPr>
+      </w:pPr>
     </w:p>
     <w:p>
       <w:pPr>
@@ -430,6 +1346,16 @@
           <w:szCs w:val="24"/>
           <w:shd w:val="clear" w:color="auto" w:fill="FFFFFF"/>
         </w:rPr>
+        <w:t xml:space="preserve">Paso 3: </w:t>
+      </w:r>
+      <w:r>
+        <w:rPr>
+          <w:rFonts w:cstheme="minorHAnsi"/>
+          <w:color w:val="000000" w:themeColor="text1"/>
+          <w:sz w:val="24"/>
+          <w:szCs w:val="24"/>
+          <w:shd w:val="clear" w:color="auto" w:fill="FFFFFF"/>
+        </w:rPr>
         <w:t>Con el siguiente comando instalamos un docker con mariadb configurado: “</w:t>
       </w:r>
       <w:r>
@@ -452,19 +1378,109 @@
       </w:r>
       <w:r>
         <w:br/>
-        <w:t>-v $HOME/docker/mariadb/config</w:t>
-      </w:r>
+        <w:t>-v $HOME/</w:t>
+      </w:r>
+      <w:proofErr w:type="spellStart"/>
+      <w:r>
+        <w:t>docker</w:t>
+      </w:r>
+      <w:proofErr w:type="spellEnd"/>
+      <w:r>
+        <w:t>/</w:t>
+      </w:r>
+      <w:proofErr w:type="spellStart"/>
+      <w:r>
+        <w:t>mariadb</w:t>
+      </w:r>
+      <w:proofErr w:type="spellEnd"/>
+      <w:r>
+        <w:t>/</w:t>
+      </w:r>
+      <w:proofErr w:type="spellStart"/>
+      <w:r>
+        <w:t>config</w:t>
+      </w:r>
+      <w:proofErr w:type="spellEnd"/>
       <w:proofErr w:type="gramStart"/>
       <w:r>
         <w:t>:/</w:t>
       </w:r>
+      <w:proofErr w:type="spellStart"/>
       <w:proofErr w:type="gramEnd"/>
       <w:r>
-        <w:t xml:space="preserve">var/lib/mysql </w:t>
+        <w:t>var</w:t>
+      </w:r>
+      <w:proofErr w:type="spellEnd"/>
+      <w:r>
+        <w:t>/</w:t>
+      </w:r>
+      <w:proofErr w:type="spellStart"/>
+      <w:r>
+        <w:t>lib</w:t>
+      </w:r>
+      <w:proofErr w:type="spellEnd"/>
+      <w:r>
+        <w:t>/</w:t>
+      </w:r>
+      <w:proofErr w:type="spellStart"/>
+      <w:r>
+        <w:t>mysql</w:t>
+      </w:r>
+      <w:proofErr w:type="spellEnd"/>
+      <w:r>
+        <w:t xml:space="preserve"> </w:t>
       </w:r>
       <w:r>
         <w:br/>
-        <w:t xml:space="preserve">-v $HOME/docker/mariadb/conf.d:/etc/mysql/conf.d </w:t>
+        <w:t>-v $HOME/</w:t>
+      </w:r>
+      <w:proofErr w:type="spellStart"/>
+      <w:r>
+        <w:t>docker</w:t>
+      </w:r>
+      <w:proofErr w:type="spellEnd"/>
+      <w:r>
+        <w:t>/</w:t>
+      </w:r>
+      <w:proofErr w:type="spellStart"/>
+      <w:r>
+        <w:t>mariadb</w:t>
+      </w:r>
+      <w:proofErr w:type="spellEnd"/>
+      <w:r>
+        <w:t>/</w:t>
+      </w:r>
+      <w:proofErr w:type="spellStart"/>
+      <w:r>
+        <w:t>conf.d</w:t>
+      </w:r>
+      <w:proofErr w:type="spellEnd"/>
+      <w:r>
+        <w:t>:/</w:t>
+      </w:r>
+      <w:proofErr w:type="spellStart"/>
+      <w:r>
+        <w:t>etc</w:t>
+      </w:r>
+      <w:proofErr w:type="spellEnd"/>
+      <w:r>
+        <w:t>/</w:t>
+      </w:r>
+      <w:proofErr w:type="spellStart"/>
+      <w:r>
+        <w:t>mysql</w:t>
+      </w:r>
+      <w:proofErr w:type="spellEnd"/>
+      <w:r>
+        <w:t>/</w:t>
+      </w:r>
+      <w:proofErr w:type="spellStart"/>
+      <w:r>
+        <w:t>conf.d</w:t>
+      </w:r>
+      <w:proofErr w:type="spellEnd"/>
+      <w:r>
+        <w:t xml:space="preserve"> </w:t>
       </w:r>
       <w:r>
         <w:br/>
@@ -472,7 +1488,14 @@
       </w:r>
       <w:r>
         <w:br/>
-        <w:t>ugeek/mariadb:amd64</w:t>
+      </w:r>
+      <w:proofErr w:type="spellStart"/>
+      <w:r>
+        <w:t>ugeek</w:t>
+      </w:r>
+      <w:proofErr w:type="spellEnd"/>
+      <w:r>
+        <w:t>/mariadb:amd64</w:t>
       </w:r>
       <w:r>
         <w:rPr>
@@ -505,30 +1528,72 @@
         <w:t>Docker run es para llevarlo a ejecución</w:t>
       </w:r>
       <w:r>
-        <w:t>, después viene la conexi</w:t>
-      </w:r>
-      <w:r>
-        <w:t xml:space="preserve">ón a la red desde el puerto </w:t>
-      </w:r>
-      <w:r>
-        <w:t>(-p 3306:3306)</w:t>
-      </w:r>
-      <w:r>
         <w:t>.</w:t>
       </w:r>
     </w:p>
     <w:p>
       <w:pPr>
         <w:pStyle w:val="Prrafodelista"/>
-        <w:rPr>
-          <w:rFonts w:cstheme="minorHAnsi"/>
-          <w:color w:val="000000" w:themeColor="text1"/>
-          <w:sz w:val="24"/>
-          <w:szCs w:val="24"/>
-        </w:rPr>
-      </w:pPr>
-      <w:r>
-        <w:t>También establecemos una co</w:t>
+      </w:pPr>
+    </w:p>
+    <w:p>
+      <w:pPr>
+        <w:pStyle w:val="Prrafodelista"/>
+      </w:pPr>
+      <w:r>
+        <w:t>Después establecemos que la conexión se va a realizar en el mismo puerto de la máquina Docker que la real, si cambiamos uno de estos puertos sucedería un re direccionamiento de puertos real, ya que esto se considera redirección de puertos.</w:t>
+      </w:r>
+    </w:p>
+    <w:p>
+      <w:pPr>
+        <w:pStyle w:val="Prrafodelista"/>
+      </w:pPr>
+    </w:p>
+    <w:p>
+      <w:pPr>
+        <w:pStyle w:val="Prrafodelista"/>
+      </w:pPr>
+      <w:r>
+        <w:t xml:space="preserve">Posteriormente </w:t>
+      </w:r>
+      <w:r>
+        <w:t>creamos</w:t>
+      </w:r>
+      <w:r>
+        <w:t xml:space="preserve"> carpetas que pueden ser modificadas tanto en la máquina como en el ordenador local.</w:t>
+      </w:r>
+    </w:p>
+    <w:p>
+      <w:pPr>
+        <w:pStyle w:val="Prrafodelista"/>
+      </w:pPr>
+    </w:p>
+    <w:p>
+      <w:pPr>
+        <w:pStyle w:val="Prrafodelista"/>
+        <w:rPr>
+          <w:rFonts w:cstheme="minorHAnsi"/>
+          <w:color w:val="000000" w:themeColor="text1"/>
+          <w:sz w:val="24"/>
+          <w:szCs w:val="24"/>
+        </w:rPr>
+      </w:pPr>
+      <w:r>
+        <w:t>“-e MYSQL_ROOT_PASSWORD=adminG3 -</w:t>
+      </w:r>
+      <w:proofErr w:type="gramStart"/>
+      <w:r>
+        <w:t>d ”</w:t>
+      </w:r>
+      <w:proofErr w:type="gramEnd"/>
+      <w:r>
+        <w:t xml:space="preserve">  se utiliza </w:t>
+      </w:r>
+      <w:r>
+        <w:t xml:space="preserve">para establecer </w:t>
+      </w:r>
+      <w:r>
+        <w:t>una co</w:t>
       </w:r>
       <w:r>
         <w:t>ntraseña para la</w:t>
@@ -539,25 +1604,6 @@
     </w:p>
     <w:p>
       <w:pPr>
-        <w:pStyle w:val="Prrafodelista"/>
-        <w:rPr>
-          <w:rFonts w:cstheme="minorHAnsi"/>
-          <w:color w:val="000000" w:themeColor="text1"/>
-          <w:sz w:val="24"/>
-          <w:szCs w:val="24"/>
-        </w:rPr>
-      </w:pPr>
-    </w:p>
-    <w:p>
-      <w:pPr>
-        <w:rPr>
-          <w:sz w:val="24"/>
-          <w:szCs w:val="24"/>
-        </w:rPr>
-      </w:pPr>
-    </w:p>
-    <w:p>
-      <w:pPr>
         <w:ind w:left="360"/>
         <w:rPr>
           <w:sz w:val="24"/>
@@ -565,9 +1611,735 @@
         </w:rPr>
       </w:pPr>
     </w:p>
+    <w:p>
+      <w:pPr>
+        <w:pStyle w:val="Prrafodelista"/>
+        <w:numPr>
+          <w:ilvl w:val="0"/>
+          <w:numId w:val="5"/>
+        </w:numPr>
+        <w:jc w:val="center"/>
+        <w:rPr>
+          <w:b/>
+          <w:sz w:val="32"/>
+          <w:szCs w:val="32"/>
+          <w:u w:val="single"/>
+        </w:rPr>
+      </w:pPr>
+      <w:r>
+        <w:rPr>
+          <w:b/>
+          <w:sz w:val="32"/>
+          <w:szCs w:val="32"/>
+          <w:u w:val="single"/>
+        </w:rPr>
+        <w:t>SERVIDOR WEB</w:t>
+      </w:r>
+    </w:p>
+    <w:p>
+      <w:pPr>
+        <w:ind w:left="360"/>
+        <w:rPr>
+          <w:b/>
+          <w:sz w:val="24"/>
+          <w:szCs w:val="24"/>
+        </w:rPr>
+      </w:pPr>
+      <w:r>
+        <w:rPr>
+          <w:b/>
+          <w:sz w:val="24"/>
+          <w:szCs w:val="24"/>
+        </w:rPr>
+        <w:t>Motivo de elección:</w:t>
+      </w:r>
+    </w:p>
+    <w:p>
+      <w:pPr>
+        <w:ind w:left="360"/>
+        <w:rPr>
+          <w:sz w:val="24"/>
+          <w:szCs w:val="24"/>
+        </w:rPr>
+      </w:pPr>
+      <w:r>
+        <w:rPr>
+          <w:sz w:val="24"/>
+          <w:szCs w:val="24"/>
+        </w:rPr>
+        <w:t>Se ha elegido también la máquina virtual de Alpine por los mismos motivos y para mantener uniformidad, para tener la misma máquina para los dos servidores.</w:t>
+      </w:r>
+    </w:p>
+    <w:p>
+      <w:pPr>
+        <w:ind w:left="360"/>
+        <w:rPr>
+          <w:sz w:val="24"/>
+          <w:szCs w:val="24"/>
+        </w:rPr>
+      </w:pPr>
+      <w:r>
+        <w:rPr>
+          <w:sz w:val="24"/>
+          <w:szCs w:val="24"/>
+        </w:rPr>
+        <w:t xml:space="preserve">Por otra parte hemos escogido Apache2 ya que este </w:t>
+      </w:r>
+      <w:r>
+        <w:rPr>
+          <w:sz w:val="24"/>
+          <w:szCs w:val="24"/>
+        </w:rPr>
+        <w:t>es un s</w:t>
+      </w:r>
+      <w:r>
+        <w:rPr>
+          <w:sz w:val="24"/>
+          <w:szCs w:val="24"/>
+        </w:rPr>
+        <w:t xml:space="preserve">oftware estable y confiable. </w:t>
+      </w:r>
+      <w:r>
+        <w:rPr>
+          <w:sz w:val="24"/>
+          <w:szCs w:val="24"/>
+        </w:rPr>
+        <w:t>También tiene c</w:t>
+      </w:r>
+      <w:r>
+        <w:rPr>
+          <w:sz w:val="24"/>
+          <w:szCs w:val="24"/>
+        </w:rPr>
+        <w:t>ódigo abierto y grat</w:t>
+      </w:r>
+      <w:r>
+        <w:rPr>
+          <w:sz w:val="24"/>
+          <w:szCs w:val="24"/>
+        </w:rPr>
+        <w:t>uito, con p</w:t>
+      </w:r>
+      <w:r>
+        <w:rPr>
+          <w:sz w:val="24"/>
+          <w:szCs w:val="24"/>
+        </w:rPr>
+        <w:t>arches de seguridad actualizados regularmente</w:t>
+      </w:r>
+      <w:r>
+        <w:rPr>
+          <w:sz w:val="24"/>
+          <w:szCs w:val="24"/>
+        </w:rPr>
+        <w:t>.</w:t>
+      </w:r>
+    </w:p>
+    <w:p>
+      <w:pPr>
+        <w:ind w:left="360"/>
+        <w:rPr>
+          <w:sz w:val="24"/>
+          <w:szCs w:val="24"/>
+        </w:rPr>
+      </w:pPr>
+    </w:p>
+    <w:p>
+      <w:pPr>
+        <w:ind w:left="360"/>
+        <w:rPr>
+          <w:b/>
+          <w:sz w:val="24"/>
+          <w:szCs w:val="24"/>
+        </w:rPr>
+      </w:pPr>
+      <w:r>
+        <w:rPr>
+          <w:b/>
+          <w:sz w:val="24"/>
+          <w:szCs w:val="24"/>
+        </w:rPr>
+        <w:t>Diferentes tecnologías usadas:</w:t>
+      </w:r>
+    </w:p>
+    <w:p>
+      <w:pPr>
+        <w:ind w:left="360"/>
+        <w:rPr>
+          <w:sz w:val="24"/>
+          <w:szCs w:val="24"/>
+        </w:rPr>
+      </w:pPr>
+      <w:r>
+        <w:rPr>
+          <w:sz w:val="24"/>
+          <w:szCs w:val="24"/>
+        </w:rPr>
+        <w:t>También se han probado tecnologías como Ngix el cual es cierto que tiene un mayor rendimiento que Apache2 pero hemos preferido priorizar la seguridad al rendimiento en nuestro caso.</w:t>
+      </w:r>
+    </w:p>
+    <w:p>
+      <w:pPr>
+        <w:ind w:left="360"/>
+        <w:rPr>
+          <w:sz w:val="24"/>
+          <w:szCs w:val="24"/>
+        </w:rPr>
+      </w:pPr>
+      <w:r>
+        <w:rPr>
+          <w:sz w:val="24"/>
+          <w:szCs w:val="24"/>
+        </w:rPr>
+        <w:t>Otra posibilidad que hemos tanteado es Cherokee pero debido a que este está completamente escrito en C. lo hemos tenido que descartar.</w:t>
+      </w:r>
+    </w:p>
+    <w:p>
+      <w:pPr>
+        <w:ind w:left="360"/>
+        <w:rPr>
+          <w:sz w:val="24"/>
+          <w:szCs w:val="24"/>
+        </w:rPr>
+      </w:pPr>
+    </w:p>
+    <w:p>
+      <w:pPr>
+        <w:ind w:left="360"/>
+        <w:rPr>
+          <w:b/>
+          <w:sz w:val="24"/>
+          <w:szCs w:val="24"/>
+        </w:rPr>
+      </w:pPr>
+      <w:r>
+        <w:rPr>
+          <w:b/>
+          <w:sz w:val="24"/>
+          <w:szCs w:val="24"/>
+        </w:rPr>
+        <w:t xml:space="preserve">Instalación </w:t>
+      </w:r>
+      <w:r>
+        <w:rPr>
+          <w:b/>
+          <w:sz w:val="24"/>
+          <w:szCs w:val="24"/>
+        </w:rPr>
+        <w:t xml:space="preserve">y ejecución </w:t>
+      </w:r>
+      <w:r>
+        <w:rPr>
+          <w:b/>
+          <w:sz w:val="24"/>
+          <w:szCs w:val="24"/>
+        </w:rPr>
+        <w:t>de Apache2:</w:t>
+      </w:r>
+    </w:p>
+    <w:p>
+      <w:pPr>
+        <w:ind w:left="360"/>
+        <w:rPr>
+          <w:sz w:val="24"/>
+          <w:szCs w:val="24"/>
+        </w:rPr>
+      </w:pPr>
+      <w:r>
+        <w:rPr>
+          <w:sz w:val="24"/>
+          <w:szCs w:val="24"/>
+        </w:rPr>
+        <w:t xml:space="preserve">Paso 1: </w:t>
+      </w:r>
+      <w:r>
+        <w:rPr>
+          <w:sz w:val="24"/>
+          <w:szCs w:val="24"/>
+        </w:rPr>
+        <w:t>Primero, iniciamos sesión en Alpine Linux, instalamos y actualizamos</w:t>
+      </w:r>
+      <w:r>
+        <w:rPr>
+          <w:sz w:val="24"/>
+          <w:szCs w:val="24"/>
+        </w:rPr>
+        <w:t xml:space="preserve"> el índice del paque</w:t>
+      </w:r>
+      <w:r>
+        <w:rPr>
+          <w:sz w:val="24"/>
+          <w:szCs w:val="24"/>
+        </w:rPr>
+        <w:t>te con el siguiente comando</w:t>
+      </w:r>
+      <w:r>
+        <w:rPr>
+          <w:sz w:val="24"/>
+          <w:szCs w:val="24"/>
+        </w:rPr>
+        <w:t>: “apk update”.</w:t>
+      </w:r>
+    </w:p>
+    <w:p>
+      <w:pPr>
+        <w:ind w:left="360"/>
+        <w:rPr>
+          <w:sz w:val="24"/>
+          <w:szCs w:val="24"/>
+        </w:rPr>
+      </w:pPr>
+      <w:r>
+        <w:rPr>
+          <w:sz w:val="24"/>
+          <w:szCs w:val="24"/>
+        </w:rPr>
+        <w:t>Paso 2: Despues de actualizar los repositorios, se instala el Apache Servidor Web:”apk add apache2”</w:t>
+      </w:r>
+      <w:r>
+        <w:rPr>
+          <w:sz w:val="24"/>
+          <w:szCs w:val="24"/>
+        </w:rPr>
+        <w:t>.</w:t>
+      </w:r>
+    </w:p>
+    <w:p>
+      <w:pPr>
+        <w:ind w:left="360"/>
+        <w:rPr>
+          <w:sz w:val="24"/>
+          <w:szCs w:val="24"/>
+        </w:rPr>
+      </w:pPr>
+      <w:r>
+        <w:rPr>
+          <w:sz w:val="24"/>
+          <w:szCs w:val="24"/>
+        </w:rPr>
+        <w:t xml:space="preserve">Paso 3: </w:t>
+      </w:r>
+      <w:r>
+        <w:rPr>
+          <w:sz w:val="24"/>
+          <w:szCs w:val="24"/>
+        </w:rPr>
+        <w:t>Iniciar el servidor</w:t>
+      </w:r>
+      <w:r>
+        <w:rPr>
+          <w:sz w:val="24"/>
+          <w:szCs w:val="24"/>
+        </w:rPr>
+        <w:t>:</w:t>
+      </w:r>
+      <w:r>
+        <w:rPr>
+          <w:sz w:val="24"/>
+          <w:szCs w:val="24"/>
+        </w:rPr>
+        <w:t>”rc-service apache2 start”</w:t>
+      </w:r>
+      <w:r>
+        <w:rPr>
+          <w:sz w:val="24"/>
+          <w:szCs w:val="24"/>
+        </w:rPr>
+        <w:t>.</w:t>
+      </w:r>
+    </w:p>
+    <w:p>
+      <w:pPr>
+        <w:ind w:left="360"/>
+        <w:rPr>
+          <w:sz w:val="24"/>
+          <w:szCs w:val="24"/>
+        </w:rPr>
+      </w:pPr>
+      <w:r>
+        <w:rPr>
+          <w:sz w:val="24"/>
+          <w:szCs w:val="24"/>
+        </w:rPr>
+        <w:t>Paso 4: Para que cada vez se inicie el servidor se inicie el Apache utilizamos el siguiente comando: “rc-update add apache2 default”.</w:t>
+      </w:r>
+    </w:p>
+    <w:p>
+      <w:pPr>
+        <w:ind w:left="360"/>
+        <w:rPr>
+          <w:sz w:val="24"/>
+          <w:szCs w:val="24"/>
+        </w:rPr>
+      </w:pPr>
+    </w:p>
+    <w:p>
+      <w:pPr>
+        <w:rPr>
+          <w:sz w:val="24"/>
+          <w:szCs w:val="24"/>
+        </w:rPr>
+      </w:pPr>
+      <w:r>
+        <w:rPr>
+          <w:sz w:val="24"/>
+          <w:szCs w:val="24"/>
+        </w:rPr>
+        <w:br w:type="page"/>
+      </w:r>
+    </w:p>
+    <w:p>
+      <w:pPr>
+        <w:pStyle w:val="Prrafodelista"/>
+        <w:numPr>
+          <w:ilvl w:val="0"/>
+          <w:numId w:val="5"/>
+        </w:numPr>
+        <w:jc w:val="center"/>
+        <w:rPr>
+          <w:b/>
+          <w:sz w:val="32"/>
+          <w:szCs w:val="32"/>
+          <w:u w:val="single"/>
+        </w:rPr>
+      </w:pPr>
+      <w:r>
+        <w:rPr>
+          <w:b/>
+          <w:sz w:val="32"/>
+          <w:szCs w:val="32"/>
+          <w:u w:val="single"/>
+        </w:rPr>
+        <w:lastRenderedPageBreak/>
+        <w:t>SERVIDOR FTP</w:t>
+      </w:r>
+    </w:p>
+    <w:p>
+      <w:pPr>
+        <w:ind w:left="360"/>
+        <w:rPr>
+          <w:color w:val="000000" w:themeColor="text1"/>
+          <w:sz w:val="24"/>
+          <w:szCs w:val="24"/>
+        </w:rPr>
+      </w:pPr>
+      <w:r>
+        <w:rPr>
+          <w:color w:val="000000" w:themeColor="text1"/>
+          <w:sz w:val="24"/>
+          <w:szCs w:val="24"/>
+        </w:rPr>
+        <w:t>El servidor FTP es</w:t>
+      </w:r>
+      <w:r>
+        <w:rPr>
+          <w:color w:val="000000" w:themeColor="text1"/>
+          <w:sz w:val="24"/>
+          <w:szCs w:val="24"/>
+        </w:rPr>
+        <w:t xml:space="preserve"> un protocolo que se utiliza para transferir todo tipo de archivos entre equipos conectados a una red</w:t>
+      </w:r>
+      <w:r>
+        <w:rPr>
+          <w:color w:val="000000" w:themeColor="text1"/>
+          <w:sz w:val="24"/>
+          <w:szCs w:val="24"/>
+        </w:rPr>
+        <w:t>.</w:t>
+      </w:r>
+    </w:p>
+    <w:p>
+      <w:pPr>
+        <w:ind w:left="360"/>
+        <w:rPr>
+          <w:b/>
+          <w:color w:val="000000" w:themeColor="text1"/>
+          <w:sz w:val="24"/>
+          <w:szCs w:val="24"/>
+        </w:rPr>
+      </w:pPr>
+      <w:r>
+        <w:rPr>
+          <w:b/>
+          <w:color w:val="000000" w:themeColor="text1"/>
+          <w:sz w:val="24"/>
+          <w:szCs w:val="24"/>
+        </w:rPr>
+        <w:t>Motivo de elección:</w:t>
+      </w:r>
+    </w:p>
+    <w:p>
+      <w:pPr>
+        <w:ind w:left="360"/>
+        <w:rPr>
+          <w:color w:val="000000" w:themeColor="text1"/>
+          <w:sz w:val="24"/>
+          <w:szCs w:val="24"/>
+        </w:rPr>
+      </w:pPr>
+      <w:r>
+        <w:rPr>
+          <w:color w:val="000000" w:themeColor="text1"/>
+          <w:sz w:val="24"/>
+          <w:szCs w:val="24"/>
+        </w:rPr>
+        <w:t>Investigando diversos servidores FTP vimos que el predeterminado de esta máquina es el “vsftpd” por lo cual acabamos escogiendo este mismo.</w:t>
+      </w:r>
+    </w:p>
+    <w:p>
+      <w:pPr>
+        <w:ind w:left="360"/>
+        <w:rPr>
+          <w:color w:val="000000" w:themeColor="text1"/>
+          <w:sz w:val="24"/>
+          <w:szCs w:val="24"/>
+        </w:rPr>
+      </w:pPr>
+    </w:p>
+    <w:p>
+      <w:pPr>
+        <w:ind w:left="360"/>
+        <w:rPr>
+          <w:b/>
+          <w:color w:val="000000" w:themeColor="text1"/>
+          <w:sz w:val="24"/>
+          <w:szCs w:val="24"/>
+        </w:rPr>
+      </w:pPr>
+      <w:r>
+        <w:rPr>
+          <w:b/>
+          <w:color w:val="000000" w:themeColor="text1"/>
+          <w:sz w:val="24"/>
+          <w:szCs w:val="24"/>
+        </w:rPr>
+        <w:t>Instalación y ejecución:</w:t>
+      </w:r>
+    </w:p>
+    <w:p>
+      <w:pPr>
+        <w:ind w:left="360"/>
+        <w:rPr>
+          <w:color w:val="000000" w:themeColor="text1"/>
+          <w:sz w:val="24"/>
+          <w:szCs w:val="24"/>
+        </w:rPr>
+      </w:pPr>
+      <w:r>
+        <w:rPr>
+          <w:color w:val="000000" w:themeColor="text1"/>
+          <w:sz w:val="24"/>
+          <w:szCs w:val="24"/>
+        </w:rPr>
+        <w:t>Para instalar este servidor en Alpine debemos ejecutar el siguiente comando: “sudo apt install vsftpd”</w:t>
+      </w:r>
+    </w:p>
+    <w:p>
+      <w:pPr>
+        <w:ind w:left="360"/>
+        <w:rPr>
+          <w:color w:val="000000" w:themeColor="text1"/>
+          <w:sz w:val="24"/>
+          <w:szCs w:val="24"/>
+        </w:rPr>
+      </w:pPr>
+      <w:r>
+        <w:rPr>
+          <w:color w:val="000000" w:themeColor="text1"/>
+          <w:sz w:val="24"/>
+          <w:szCs w:val="24"/>
+        </w:rPr>
+        <w:t>La configuración que se le dio a este es la que viene por defecto.</w:t>
+      </w:r>
+    </w:p>
+    <w:p>
+      <w:pPr>
+        <w:ind w:left="360"/>
+        <w:rPr>
+          <w:color w:val="000000" w:themeColor="text1"/>
+          <w:sz w:val="24"/>
+          <w:szCs w:val="24"/>
+        </w:rPr>
+      </w:pPr>
+    </w:p>
+    <w:p>
+      <w:pPr>
+        <w:pStyle w:val="Prrafodelista"/>
+        <w:numPr>
+          <w:ilvl w:val="0"/>
+          <w:numId w:val="5"/>
+        </w:numPr>
+        <w:jc w:val="center"/>
+        <w:rPr>
+          <w:b/>
+          <w:color w:val="000000" w:themeColor="text1"/>
+          <w:sz w:val="32"/>
+          <w:szCs w:val="32"/>
+          <w:u w:val="single"/>
+        </w:rPr>
+      </w:pPr>
+      <w:r>
+        <w:rPr>
+          <w:b/>
+          <w:color w:val="000000" w:themeColor="text1"/>
+          <w:sz w:val="32"/>
+          <w:szCs w:val="32"/>
+          <w:u w:val="single"/>
+        </w:rPr>
+        <w:t>SERVIDOR SSH</w:t>
+      </w:r>
+    </w:p>
+    <w:p>
+      <w:pPr>
+        <w:ind w:left="360"/>
+        <w:rPr>
+          <w:b/>
+          <w:color w:val="000000" w:themeColor="text1"/>
+          <w:sz w:val="24"/>
+          <w:szCs w:val="24"/>
+        </w:rPr>
+      </w:pPr>
+      <w:r>
+        <w:rPr>
+          <w:b/>
+          <w:color w:val="000000" w:themeColor="text1"/>
+          <w:sz w:val="24"/>
+          <w:szCs w:val="24"/>
+        </w:rPr>
+        <w:t>Motivo de elección:</w:t>
+      </w:r>
+    </w:p>
+    <w:p>
+      <w:pPr>
+        <w:ind w:left="360"/>
+        <w:rPr>
+          <w:color w:val="000000" w:themeColor="text1"/>
+          <w:sz w:val="24"/>
+          <w:szCs w:val="24"/>
+        </w:rPr>
+      </w:pPr>
+      <w:r>
+        <w:rPr>
+          <w:color w:val="000000" w:themeColor="text1"/>
+          <w:sz w:val="24"/>
+          <w:szCs w:val="24"/>
+        </w:rPr>
+        <w:t>Hemos elegido el servidor OpenSSH ya que este viene instalado en la máquina de Alpine.</w:t>
+      </w:r>
+    </w:p>
+    <w:p>
+      <w:pPr>
+        <w:ind w:left="360"/>
+        <w:rPr>
+          <w:b/>
+          <w:color w:val="000000" w:themeColor="text1"/>
+          <w:sz w:val="24"/>
+          <w:szCs w:val="24"/>
+        </w:rPr>
+      </w:pPr>
+      <w:r>
+        <w:rPr>
+          <w:b/>
+          <w:color w:val="000000" w:themeColor="text1"/>
+          <w:sz w:val="24"/>
+          <w:szCs w:val="24"/>
+        </w:rPr>
+        <w:t>Instalación:</w:t>
+      </w:r>
+    </w:p>
+    <w:p>
+      <w:pPr>
+        <w:ind w:left="360"/>
+        <w:rPr>
+          <w:color w:val="000000" w:themeColor="text1"/>
+          <w:sz w:val="24"/>
+          <w:szCs w:val="24"/>
+        </w:rPr>
+      </w:pPr>
+      <w:r>
+        <w:rPr>
+          <w:color w:val="000000" w:themeColor="text1"/>
+          <w:sz w:val="24"/>
+          <w:szCs w:val="24"/>
+        </w:rPr>
+        <w:t>Para este servidor no se llevó a</w:t>
+      </w:r>
+      <w:r>
+        <w:rPr>
+          <w:color w:val="000000" w:themeColor="text1"/>
+          <w:sz w:val="24"/>
+          <w:szCs w:val="24"/>
+        </w:rPr>
+        <w:t xml:space="preserve"> </w:t>
+      </w:r>
+      <w:r>
+        <w:rPr>
+          <w:color w:val="000000" w:themeColor="text1"/>
+          <w:sz w:val="24"/>
+          <w:szCs w:val="24"/>
+        </w:rPr>
+        <w:t>cabo ninguna instalación, debido a que este ya aparece en Alpine</w:t>
+      </w:r>
+      <w:r>
+        <w:rPr>
+          <w:color w:val="000000" w:themeColor="text1"/>
+          <w:sz w:val="24"/>
+          <w:szCs w:val="24"/>
+        </w:rPr>
+        <w:t>.</w:t>
+      </w:r>
+    </w:p>
+    <w:p>
+      <w:pPr>
+        <w:ind w:left="360"/>
+        <w:rPr>
+          <w:color w:val="000000" w:themeColor="text1"/>
+          <w:sz w:val="24"/>
+          <w:szCs w:val="24"/>
+        </w:rPr>
+      </w:pPr>
+    </w:p>
+    <w:p>
+      <w:pPr>
+        <w:ind w:left="360"/>
+        <w:rPr>
+          <w:b/>
+          <w:color w:val="000000" w:themeColor="text1"/>
+          <w:sz w:val="24"/>
+          <w:szCs w:val="24"/>
+        </w:rPr>
+      </w:pPr>
+      <w:r>
+        <w:rPr>
+          <w:b/>
+          <w:color w:val="000000" w:themeColor="text1"/>
+          <w:sz w:val="24"/>
+          <w:szCs w:val="24"/>
+        </w:rPr>
+        <w:t>Ejecución:</w:t>
+      </w:r>
+    </w:p>
+    <w:p>
+      <w:pPr>
+        <w:ind w:left="360"/>
+        <w:rPr>
+          <w:color w:val="000000" w:themeColor="text1"/>
+          <w:sz w:val="24"/>
+          <w:szCs w:val="24"/>
+        </w:rPr>
+      </w:pPr>
+      <w:r>
+        <w:rPr>
+          <w:color w:val="000000" w:themeColor="text1"/>
+          <w:sz w:val="24"/>
+          <w:szCs w:val="24"/>
+        </w:rPr>
+        <w:t>Se ha utilizado la configuración predeterminada del OpenSSH en Alpine.</w:t>
+      </w:r>
+    </w:p>
     <w:sectPr>
-      <w:headerReference w:type="default" r:id="rId8"/>
-      <w:footerReference w:type="default" r:id="rId9"/>
+      <w:headerReference w:type="default" r:id="rId9"/>
+      <w:footerReference w:type="default" r:id="rId10"/>
       <w:pgSz w:w="11906" w:h="16838"/>
       <w:pgMar w:top="1417" w:right="1701" w:bottom="1417" w:left="1701" w:header="708" w:footer="708" w:gutter="0"/>
       <w:cols w:space="708"/>
@@ -677,7 +2449,7 @@
                 <w:noProof/>
                 <w:color w:val="FFFFFF" w:themeColor="background1"/>
               </w:rPr>
-              <w:t>3</w:t>
+              <w:t>6</w:t>
             </w:r>
           </w:fldSimple>
         </w:p>
@@ -854,8 +2626,461 @@
       </w:rPr>
     </w:lvl>
   </w:abstractNum>
+  <w:abstractNum w:abstractNumId="1">
+    <w:nsid w:val="101946E5"/>
+    <w:multiLevelType w:val="hybridMultilevel"/>
+    <w:tmpl w:val="14B235BA"/>
+    <w:lvl w:ilvl="0" w:tplc="0C0A0001">
+      <w:start w:val="1"/>
+      <w:numFmt w:val="bullet"/>
+      <w:lvlText w:val=""/>
+      <w:lvlJc w:val="left"/>
+      <w:pPr>
+        <w:ind w:left="720" w:hanging="360"/>
+      </w:pPr>
+      <w:rPr>
+        <w:rFonts w:ascii="Symbol" w:hAnsi="Symbol" w:hint="default"/>
+      </w:rPr>
+    </w:lvl>
+    <w:lvl w:ilvl="1" w:tplc="0C0A0003" w:tentative="1">
+      <w:start w:val="1"/>
+      <w:numFmt w:val="bullet"/>
+      <w:lvlText w:val="o"/>
+      <w:lvlJc w:val="left"/>
+      <w:pPr>
+        <w:ind w:left="1440" w:hanging="360"/>
+      </w:pPr>
+      <w:rPr>
+        <w:rFonts w:ascii="Courier New" w:hAnsi="Courier New" w:cs="Courier New" w:hint="default"/>
+      </w:rPr>
+    </w:lvl>
+    <w:lvl w:ilvl="2" w:tplc="0C0A0005" w:tentative="1">
+      <w:start w:val="1"/>
+      <w:numFmt w:val="bullet"/>
+      <w:lvlText w:val=""/>
+      <w:lvlJc w:val="left"/>
+      <w:pPr>
+        <w:ind w:left="2160" w:hanging="360"/>
+      </w:pPr>
+      <w:rPr>
+        <w:rFonts w:ascii="Wingdings" w:hAnsi="Wingdings" w:hint="default"/>
+      </w:rPr>
+    </w:lvl>
+    <w:lvl w:ilvl="3" w:tplc="0C0A0001" w:tentative="1">
+      <w:start w:val="1"/>
+      <w:numFmt w:val="bullet"/>
+      <w:lvlText w:val=""/>
+      <w:lvlJc w:val="left"/>
+      <w:pPr>
+        <w:ind w:left="2880" w:hanging="360"/>
+      </w:pPr>
+      <w:rPr>
+        <w:rFonts w:ascii="Symbol" w:hAnsi="Symbol" w:hint="default"/>
+      </w:rPr>
+    </w:lvl>
+    <w:lvl w:ilvl="4" w:tplc="0C0A0003" w:tentative="1">
+      <w:start w:val="1"/>
+      <w:numFmt w:val="bullet"/>
+      <w:lvlText w:val="o"/>
+      <w:lvlJc w:val="left"/>
+      <w:pPr>
+        <w:ind w:left="3600" w:hanging="360"/>
+      </w:pPr>
+      <w:rPr>
+        <w:rFonts w:ascii="Courier New" w:hAnsi="Courier New" w:cs="Courier New" w:hint="default"/>
+      </w:rPr>
+    </w:lvl>
+    <w:lvl w:ilvl="5" w:tplc="0C0A0005" w:tentative="1">
+      <w:start w:val="1"/>
+      <w:numFmt w:val="bullet"/>
+      <w:lvlText w:val=""/>
+      <w:lvlJc w:val="left"/>
+      <w:pPr>
+        <w:ind w:left="4320" w:hanging="360"/>
+      </w:pPr>
+      <w:rPr>
+        <w:rFonts w:ascii="Wingdings" w:hAnsi="Wingdings" w:hint="default"/>
+      </w:rPr>
+    </w:lvl>
+    <w:lvl w:ilvl="6" w:tplc="0C0A0001" w:tentative="1">
+      <w:start w:val="1"/>
+      <w:numFmt w:val="bullet"/>
+      <w:lvlText w:val=""/>
+      <w:lvlJc w:val="left"/>
+      <w:pPr>
+        <w:ind w:left="5040" w:hanging="360"/>
+      </w:pPr>
+      <w:rPr>
+        <w:rFonts w:ascii="Symbol" w:hAnsi="Symbol" w:hint="default"/>
+      </w:rPr>
+    </w:lvl>
+    <w:lvl w:ilvl="7" w:tplc="0C0A0003" w:tentative="1">
+      <w:start w:val="1"/>
+      <w:numFmt w:val="bullet"/>
+      <w:lvlText w:val="o"/>
+      <w:lvlJc w:val="left"/>
+      <w:pPr>
+        <w:ind w:left="5760" w:hanging="360"/>
+      </w:pPr>
+      <w:rPr>
+        <w:rFonts w:ascii="Courier New" w:hAnsi="Courier New" w:cs="Courier New" w:hint="default"/>
+      </w:rPr>
+    </w:lvl>
+    <w:lvl w:ilvl="8" w:tplc="0C0A0005" w:tentative="1">
+      <w:start w:val="1"/>
+      <w:numFmt w:val="bullet"/>
+      <w:lvlText w:val=""/>
+      <w:lvlJc w:val="left"/>
+      <w:pPr>
+        <w:ind w:left="6480" w:hanging="360"/>
+      </w:pPr>
+      <w:rPr>
+        <w:rFonts w:ascii="Wingdings" w:hAnsi="Wingdings" w:hint="default"/>
+      </w:rPr>
+    </w:lvl>
+  </w:abstractNum>
+  <w:abstractNum w:abstractNumId="2">
+    <w:nsid w:val="261E7E42"/>
+    <w:multiLevelType w:val="hybridMultilevel"/>
+    <w:tmpl w:val="6DAE1436"/>
+    <w:lvl w:ilvl="0" w:tplc="0C0A000F">
+      <w:start w:val="1"/>
+      <w:numFmt w:val="decimal"/>
+      <w:lvlText w:val="%1."/>
+      <w:lvlJc w:val="left"/>
+      <w:pPr>
+        <w:ind w:left="720" w:hanging="360"/>
+      </w:pPr>
+      <w:rPr>
+        <w:rFonts w:hint="default"/>
+      </w:rPr>
+    </w:lvl>
+    <w:lvl w:ilvl="1" w:tplc="0C0A0019" w:tentative="1">
+      <w:start w:val="1"/>
+      <w:numFmt w:val="lowerLetter"/>
+      <w:lvlText w:val="%2."/>
+      <w:lvlJc w:val="left"/>
+      <w:pPr>
+        <w:ind w:left="1440" w:hanging="360"/>
+      </w:pPr>
+    </w:lvl>
+    <w:lvl w:ilvl="2" w:tplc="0C0A001B" w:tentative="1">
+      <w:start w:val="1"/>
+      <w:numFmt w:val="lowerRoman"/>
+      <w:lvlText w:val="%3."/>
+      <w:lvlJc w:val="right"/>
+      <w:pPr>
+        <w:ind w:left="2160" w:hanging="180"/>
+      </w:pPr>
+    </w:lvl>
+    <w:lvl w:ilvl="3" w:tplc="0C0A000F" w:tentative="1">
+      <w:start w:val="1"/>
+      <w:numFmt w:val="decimal"/>
+      <w:lvlText w:val="%4."/>
+      <w:lvlJc w:val="left"/>
+      <w:pPr>
+        <w:ind w:left="2880" w:hanging="360"/>
+      </w:pPr>
+    </w:lvl>
+    <w:lvl w:ilvl="4" w:tplc="0C0A0019" w:tentative="1">
+      <w:start w:val="1"/>
+      <w:numFmt w:val="lowerLetter"/>
+      <w:lvlText w:val="%5."/>
+      <w:lvlJc w:val="left"/>
+      <w:pPr>
+        <w:ind w:left="3600" w:hanging="360"/>
+      </w:pPr>
+    </w:lvl>
+    <w:lvl w:ilvl="5" w:tplc="0C0A001B" w:tentative="1">
+      <w:start w:val="1"/>
+      <w:numFmt w:val="lowerRoman"/>
+      <w:lvlText w:val="%6."/>
+      <w:lvlJc w:val="right"/>
+      <w:pPr>
+        <w:ind w:left="4320" w:hanging="180"/>
+      </w:pPr>
+    </w:lvl>
+    <w:lvl w:ilvl="6" w:tplc="0C0A000F" w:tentative="1">
+      <w:start w:val="1"/>
+      <w:numFmt w:val="decimal"/>
+      <w:lvlText w:val="%7."/>
+      <w:lvlJc w:val="left"/>
+      <w:pPr>
+        <w:ind w:left="5040" w:hanging="360"/>
+      </w:pPr>
+    </w:lvl>
+    <w:lvl w:ilvl="7" w:tplc="0C0A0019" w:tentative="1">
+      <w:start w:val="1"/>
+      <w:numFmt w:val="lowerLetter"/>
+      <w:lvlText w:val="%8."/>
+      <w:lvlJc w:val="left"/>
+      <w:pPr>
+        <w:ind w:left="5760" w:hanging="360"/>
+      </w:pPr>
+    </w:lvl>
+    <w:lvl w:ilvl="8" w:tplc="0C0A001B" w:tentative="1">
+      <w:start w:val="1"/>
+      <w:numFmt w:val="lowerRoman"/>
+      <w:lvlText w:val="%9."/>
+      <w:lvlJc w:val="right"/>
+      <w:pPr>
+        <w:ind w:left="6480" w:hanging="180"/>
+      </w:pPr>
+    </w:lvl>
+  </w:abstractNum>
+  <w:abstractNum w:abstractNumId="3">
+    <w:nsid w:val="28615308"/>
+    <w:multiLevelType w:val="hybridMultilevel"/>
+    <w:tmpl w:val="28C0D996"/>
+    <w:lvl w:ilvl="0" w:tplc="0C0A0001">
+      <w:start w:val="1"/>
+      <w:numFmt w:val="bullet"/>
+      <w:lvlText w:val=""/>
+      <w:lvlJc w:val="left"/>
+      <w:pPr>
+        <w:ind w:left="3585" w:hanging="360"/>
+      </w:pPr>
+      <w:rPr>
+        <w:rFonts w:ascii="Symbol" w:hAnsi="Symbol" w:hint="default"/>
+      </w:rPr>
+    </w:lvl>
+    <w:lvl w:ilvl="1" w:tplc="0C0A0003" w:tentative="1">
+      <w:start w:val="1"/>
+      <w:numFmt w:val="bullet"/>
+      <w:lvlText w:val="o"/>
+      <w:lvlJc w:val="left"/>
+      <w:pPr>
+        <w:ind w:left="4305" w:hanging="360"/>
+      </w:pPr>
+      <w:rPr>
+        <w:rFonts w:ascii="Courier New" w:hAnsi="Courier New" w:cs="Courier New" w:hint="default"/>
+      </w:rPr>
+    </w:lvl>
+    <w:lvl w:ilvl="2" w:tplc="0C0A0005" w:tentative="1">
+      <w:start w:val="1"/>
+      <w:numFmt w:val="bullet"/>
+      <w:lvlText w:val=""/>
+      <w:lvlJc w:val="left"/>
+      <w:pPr>
+        <w:ind w:left="5025" w:hanging="360"/>
+      </w:pPr>
+      <w:rPr>
+        <w:rFonts w:ascii="Wingdings" w:hAnsi="Wingdings" w:hint="default"/>
+      </w:rPr>
+    </w:lvl>
+    <w:lvl w:ilvl="3" w:tplc="0C0A0001" w:tentative="1">
+      <w:start w:val="1"/>
+      <w:numFmt w:val="bullet"/>
+      <w:lvlText w:val=""/>
+      <w:lvlJc w:val="left"/>
+      <w:pPr>
+        <w:ind w:left="5745" w:hanging="360"/>
+      </w:pPr>
+      <w:rPr>
+        <w:rFonts w:ascii="Symbol" w:hAnsi="Symbol" w:hint="default"/>
+      </w:rPr>
+    </w:lvl>
+    <w:lvl w:ilvl="4" w:tplc="0C0A0003" w:tentative="1">
+      <w:start w:val="1"/>
+      <w:numFmt w:val="bullet"/>
+      <w:lvlText w:val="o"/>
+      <w:lvlJc w:val="left"/>
+      <w:pPr>
+        <w:ind w:left="6465" w:hanging="360"/>
+      </w:pPr>
+      <w:rPr>
+        <w:rFonts w:ascii="Courier New" w:hAnsi="Courier New" w:cs="Courier New" w:hint="default"/>
+      </w:rPr>
+    </w:lvl>
+    <w:lvl w:ilvl="5" w:tplc="0C0A0005" w:tentative="1">
+      <w:start w:val="1"/>
+      <w:numFmt w:val="bullet"/>
+      <w:lvlText w:val=""/>
+      <w:lvlJc w:val="left"/>
+      <w:pPr>
+        <w:ind w:left="7185" w:hanging="360"/>
+      </w:pPr>
+      <w:rPr>
+        <w:rFonts w:ascii="Wingdings" w:hAnsi="Wingdings" w:hint="default"/>
+      </w:rPr>
+    </w:lvl>
+    <w:lvl w:ilvl="6" w:tplc="0C0A0001" w:tentative="1">
+      <w:start w:val="1"/>
+      <w:numFmt w:val="bullet"/>
+      <w:lvlText w:val=""/>
+      <w:lvlJc w:val="left"/>
+      <w:pPr>
+        <w:ind w:left="7905" w:hanging="360"/>
+      </w:pPr>
+      <w:rPr>
+        <w:rFonts w:ascii="Symbol" w:hAnsi="Symbol" w:hint="default"/>
+      </w:rPr>
+    </w:lvl>
+    <w:lvl w:ilvl="7" w:tplc="0C0A0003" w:tentative="1">
+      <w:start w:val="1"/>
+      <w:numFmt w:val="bullet"/>
+      <w:lvlText w:val="o"/>
+      <w:lvlJc w:val="left"/>
+      <w:pPr>
+        <w:ind w:left="8625" w:hanging="360"/>
+      </w:pPr>
+      <w:rPr>
+        <w:rFonts w:ascii="Courier New" w:hAnsi="Courier New" w:cs="Courier New" w:hint="default"/>
+      </w:rPr>
+    </w:lvl>
+    <w:lvl w:ilvl="8" w:tplc="0C0A0005" w:tentative="1">
+      <w:start w:val="1"/>
+      <w:numFmt w:val="bullet"/>
+      <w:lvlText w:val=""/>
+      <w:lvlJc w:val="left"/>
+      <w:pPr>
+        <w:ind w:left="9345" w:hanging="360"/>
+      </w:pPr>
+      <w:rPr>
+        <w:rFonts w:ascii="Wingdings" w:hAnsi="Wingdings" w:hint="default"/>
+      </w:rPr>
+    </w:lvl>
+  </w:abstractNum>
+  <w:abstractNum w:abstractNumId="4">
+    <w:nsid w:val="3A162ACA"/>
+    <w:multiLevelType w:val="multilevel"/>
+    <w:tmpl w:val="0D4C5BE2"/>
+    <w:lvl w:ilvl="0">
+      <w:start w:val="1"/>
+      <w:numFmt w:val="decimal"/>
+      <w:lvlText w:val="%1."/>
+      <w:lvlJc w:val="left"/>
+      <w:pPr>
+        <w:ind w:left="720" w:hanging="360"/>
+      </w:pPr>
+      <w:rPr>
+        <w:rFonts w:hint="default"/>
+        <w:sz w:val="32"/>
+        <w:szCs w:val="32"/>
+      </w:rPr>
+    </w:lvl>
+    <w:lvl w:ilvl="1">
+      <w:start w:val="1"/>
+      <w:numFmt w:val="decimal"/>
+      <w:isLgl/>
+      <w:lvlText w:val="%1.%2"/>
+      <w:lvlJc w:val="left"/>
+      <w:pPr>
+        <w:ind w:left="1080" w:hanging="720"/>
+      </w:pPr>
+      <w:rPr>
+        <w:rFonts w:hint="default"/>
+        <w:b w:val="0"/>
+        <w:sz w:val="24"/>
+        <w:szCs w:val="24"/>
+      </w:rPr>
+    </w:lvl>
+    <w:lvl w:ilvl="2">
+      <w:start w:val="1"/>
+      <w:numFmt w:val="decimal"/>
+      <w:isLgl/>
+      <w:lvlText w:val="%1.%2.%3"/>
+      <w:lvlJc w:val="left"/>
+      <w:pPr>
+        <w:ind w:left="1440" w:hanging="1080"/>
+      </w:pPr>
+      <w:rPr>
+        <w:rFonts w:hint="default"/>
+      </w:rPr>
+    </w:lvl>
+    <w:lvl w:ilvl="3">
+      <w:start w:val="1"/>
+      <w:numFmt w:val="decimal"/>
+      <w:isLgl/>
+      <w:lvlText w:val="%1.%2.%3.%4"/>
+      <w:lvlJc w:val="left"/>
+      <w:pPr>
+        <w:ind w:left="1800" w:hanging="1440"/>
+      </w:pPr>
+      <w:rPr>
+        <w:rFonts w:hint="default"/>
+      </w:rPr>
+    </w:lvl>
+    <w:lvl w:ilvl="4">
+      <w:start w:val="1"/>
+      <w:numFmt w:val="decimal"/>
+      <w:isLgl/>
+      <w:lvlText w:val="%1.%2.%3.%4.%5"/>
+      <w:lvlJc w:val="left"/>
+      <w:pPr>
+        <w:ind w:left="2160" w:hanging="1800"/>
+      </w:pPr>
+      <w:rPr>
+        <w:rFonts w:hint="default"/>
+      </w:rPr>
+    </w:lvl>
+    <w:lvl w:ilvl="5">
+      <w:start w:val="1"/>
+      <w:numFmt w:val="decimal"/>
+      <w:isLgl/>
+      <w:lvlText w:val="%1.%2.%3.%4.%5.%6"/>
+      <w:lvlJc w:val="left"/>
+      <w:pPr>
+        <w:ind w:left="2520" w:hanging="2160"/>
+      </w:pPr>
+      <w:rPr>
+        <w:rFonts w:hint="default"/>
+      </w:rPr>
+    </w:lvl>
+    <w:lvl w:ilvl="6">
+      <w:start w:val="1"/>
+      <w:numFmt w:val="decimal"/>
+      <w:isLgl/>
+      <w:lvlText w:val="%1.%2.%3.%4.%5.%6.%7"/>
+      <w:lvlJc w:val="left"/>
+      <w:pPr>
+        <w:ind w:left="2880" w:hanging="2520"/>
+      </w:pPr>
+      <w:rPr>
+        <w:rFonts w:hint="default"/>
+      </w:rPr>
+    </w:lvl>
+    <w:lvl w:ilvl="7">
+      <w:start w:val="1"/>
+      <w:numFmt w:val="decimal"/>
+      <w:isLgl/>
+      <w:lvlText w:val="%1.%2.%3.%4.%5.%6.%7.%8"/>
+      <w:lvlJc w:val="left"/>
+      <w:pPr>
+        <w:ind w:left="3240" w:hanging="2880"/>
+      </w:pPr>
+      <w:rPr>
+        <w:rFonts w:hint="default"/>
+      </w:rPr>
+    </w:lvl>
+    <w:lvl w:ilvl="8">
+      <w:start w:val="1"/>
+      <w:numFmt w:val="decimal"/>
+      <w:isLgl/>
+      <w:lvlText w:val="%1.%2.%3.%4.%5.%6.%7.%8.%9"/>
+      <w:lvlJc w:val="left"/>
+      <w:pPr>
+        <w:ind w:left="3600" w:hanging="3240"/>
+      </w:pPr>
+      <w:rPr>
+        <w:rFonts w:hint="default"/>
+      </w:rPr>
+    </w:lvl>
+  </w:abstractNum>
   <w:num w:numId="1">
     <w:abstractNumId w:val="0"/>
+  </w:num>
+  <w:num w:numId="2">
+    <w:abstractNumId w:val="4"/>
+  </w:num>
+  <w:num w:numId="3">
+    <w:abstractNumId w:val="3"/>
+  </w:num>
+  <w:num w:numId="4">
+    <w:abstractNumId w:val="1"/>
+  </w:num>
+  <w:num w:numId="5">
+    <w:abstractNumId w:val="2"/>
   </w:num>
 </w:numbering>
 </file>
@@ -1024,7 +3249,6 @@
   <w:style w:type="character" w:default="1" w:styleId="Fuentedeprrafopredeter">
     <w:name w:val="Default Paragraph Font"/>
     <w:uiPriority w:val="1"/>
-    <w:semiHidden/>
     <w:unhideWhenUsed/>
   </w:style>
   <w:style w:type="table" w:default="1" w:styleId="Tablanormal">
@@ -1182,6 +3406,23 @@
       <w:bCs/>
     </w:rPr>
   </w:style>
+  <w:style w:type="paragraph" w:styleId="NormalWeb">
+    <w:name w:val="Normal (Web)"/>
+    <w:basedOn w:val="Normal"/>
+    <w:uiPriority w:val="99"/>
+    <w:semiHidden/>
+    <w:unhideWhenUsed/>
+    <w:rsid w:val="000B71A6"/>
+    <w:pPr>
+      <w:spacing w:before="100" w:beforeAutospacing="1" w:after="100" w:afterAutospacing="1" w:line="240" w:lineRule="auto"/>
+    </w:pPr>
+    <w:rPr>
+      <w:rFonts w:ascii="Times New Roman" w:eastAsia="Times New Roman" w:hAnsi="Times New Roman" w:cs="Times New Roman"/>
+      <w:sz w:val="24"/>
+      <w:szCs w:val="24"/>
+      <w:lang w:eastAsia="es-ES"/>
+    </w:rPr>
+  </w:style>
 </w:styles>
 </file>
 
@@ -1285,6 +3526,7 @@
     <w:rsidRoot w:val="0044628B"/>
     <w:rsid w:val="0044628B"/>
     <w:rsid w:val="008C28FA"/>
+    <w:rsid w:val="00FE1A34"/>
   </w:rsids>
   <m:mathPr>
     <m:mathFont m:val="Cambria Math"/>
@@ -1465,6 +3707,7 @@
   <w:style w:type="paragraph" w:default="1" w:styleId="Normal">
     <w:name w:val="Normal"/>
     <w:qFormat/>
+    <w:rsid w:val="00FE1A34"/>
   </w:style>
   <w:style w:type="character" w:default="1" w:styleId="Fuentedeprrafopredeter">
     <w:name w:val="Default Paragraph Font"/>

</xml_diff>